<commit_message>
Update Access Control Assignment RCoon.docx
</commit_message>
<xml_diff>
--- a/CYB-515/Topic 1/Access Control Assignment RCoon.docx
+++ b/CYB-515/Topic 1/Access Control Assignment RCoon.docx
@@ -163,29 +163,201 @@
       </w:pPr>
     </w:p>
     <w:p>
-      <w:r>
+      <w:pPr>
+        <w:rPr>
+          <w:b/>
+          <w:bCs/>
+        </w:rPr>
+      </w:pPr>
+      <w:r>
+        <w:rPr>
+          <w:b/>
+          <w:bCs/>
+        </w:rPr>
         <w:lastRenderedPageBreak/>
-        <w:t xml:space="preserve">Explain what enterprise credential management and privileged access management </w:t>
-      </w:r>
-      <w:proofErr w:type="gramStart"/>
-      <w:r>
-        <w:t>are, and</w:t>
-      </w:r>
-      <w:proofErr w:type="gramEnd"/>
-      <w:r>
-        <w:t xml:space="preserve"> provide at least one example of each.</w:t>
-      </w:r>
-    </w:p>
-    <w:p/>
+        <w:t>Explain what enterprise credential management and privileged access management are, and provide at least one example of each.</w:t>
+      </w:r>
+    </w:p>
+    <w:p>
+      <w:r>
+        <w:t>Enterprise Credential Management (ECM) refers to the systematic management of digital credentials, including passwords, keys, and tokens, that are used to access various enterprise resources. The primary goal of ECM is to ensure that credentials are securely stored, managed, and distributed to authorized users while minimizing the risk of unauthorized access. This process often involves the use of tools that automate credential rotation, enforce password policies, and provide reporting capabilities to track access and usage.</w:t>
+      </w:r>
+    </w:p>
+    <w:p>
+      <w:r>
+        <w:t>Example: A company using a password manager like LastPass or Dashlane to securely store and manage employee passwords across various applications. The password manager can automatically generate strong passwords, facilitate password sharing securely among team members, and alert users when passwords need to be updated.</w:t>
+      </w:r>
+    </w:p>
+    <w:p>
+      <w:r>
+        <w:t>Privileged Access Management (PAM) focuses specifically on managing and controlling access to critical systems and sensitive data by users with elevated privileges. PAM solutions help organizations enforce the principle of least privilege, ensuring that users only have access to the resources necessary for their job functions. This reduces the risk of data breaches and insider threats.</w:t>
+      </w:r>
+    </w:p>
+    <w:p>
+      <w:r>
+        <w:t>Example: A financial institution implementing CyberArk to manage and monitor access to its financial systems. CyberArk can secure privileged accounts, enforce access controls, and generate audit logs to ensure compliance with regulations while detecting any suspicious activities related to privileged access.</w:t>
+      </w:r>
+    </w:p>
     <w:p>
       <w:r>
         <w:t>Discuss why they are important to a company's cybersecurity defense posture and describe how the two are connected.</w:t>
       </w:r>
     </w:p>
-    <w:p/>
+    <w:p>
+      <w:r>
+        <w:t>ECM ensures that digital credentials, such as passwords and tokens, are securely stored and managed. By automating credential rotation and enforcing strong password policies, ECM reduces the risk of credential theft and unauthorized access, which can lead to data breaches.</w:t>
+      </w:r>
+    </w:p>
+    <w:p>
+      <w:r>
+        <w:t>PAM, on the other hand, specifically focuses on controlling access for users with elevated privileges. Privileged accounts often have access to critical systems and sensitive data, making them prime targets for cyberattacks. PAM solutions enforce the principle of least privilege, ensuring that users only have access to the resources necessary for their job roles</w:t>
+      </w:r>
+      <w:r>
+        <w:t>.</w:t>
+      </w:r>
+    </w:p>
+    <w:p>
+      <w:r>
+        <w:t>The connection between ECM and PAM lies in their complementary roles in managing access. Effective ECM lays the groundwork for PAM by ensuring that all credentials, including those for privileged accounts, are securely managed. When combined, they create a robust framework that enhances overall security, minimizes attack surfaces, and helps organizations maintain compliance with regulations, ultimately strengthening their cybersecurity defense posture.</w:t>
+      </w:r>
+    </w:p>
     <w:p>
       <w:r>
         <w:t>Develop a specific plan for the implementation of access controls in your company.</w:t>
+      </w:r>
+    </w:p>
+    <w:p>
+      <w:r>
+        <w:t>Step 1: Assessment and Planning</w:t>
+      </w:r>
+    </w:p>
+    <w:p>
+      <w:r>
+        <w:t>Identify Resources</w:t>
+      </w:r>
+    </w:p>
+    <w:p>
+      <w:r>
+        <w:lastRenderedPageBreak/>
+        <w:t>Define Roles and Responsibilities</w:t>
+      </w:r>
+    </w:p>
+    <w:p>
+      <w:r>
+        <w:t>Conduct Risk Assessment</w:t>
+      </w:r>
+    </w:p>
+    <w:p>
+      <w:r>
+        <w:t>Step 2: Policy Development</w:t>
+      </w:r>
+    </w:p>
+    <w:p>
+      <w:r>
+        <w:t>Access Control Policy: Create a formal policy outlining:</w:t>
+      </w:r>
+    </w:p>
+    <w:p>
+      <w:r>
+        <w:t>User access levels</w:t>
+      </w:r>
+    </w:p>
+    <w:p>
+      <w:r>
+        <w:t xml:space="preserve">Authentication methods </w:t>
+      </w:r>
+    </w:p>
+    <w:p>
+      <w:r>
+        <w:t>Compliance requirements</w:t>
+      </w:r>
+    </w:p>
+    <w:p>
+      <w:r>
+        <w:t>Step 3: Technology Selection</w:t>
+      </w:r>
+    </w:p>
+    <w:p>
+      <w:r>
+        <w:t>Choose Access Control Solutions</w:t>
+      </w:r>
+      <w:r>
+        <w:t>:</w:t>
+      </w:r>
+    </w:p>
+    <w:p>
+      <w:r>
+        <w:t>Identity and Access Management (IAM) systems</w:t>
+      </w:r>
+    </w:p>
+    <w:p>
+      <w:r>
+        <w:t>Role-Based Access Control (RBAC) tools</w:t>
+      </w:r>
+    </w:p>
+    <w:p>
+      <w:r>
+        <w:t>Privileged Access Management (PAM) solutions</w:t>
+      </w:r>
+    </w:p>
+    <w:p>
+      <w:r>
+        <w:t>Step 4: Implementation</w:t>
+      </w:r>
+    </w:p>
+    <w:p>
+      <w:r>
+        <w:t>Configure Access Controls</w:t>
+      </w:r>
+    </w:p>
+    <w:p>
+      <w:r>
+        <w:t>Integrate with Existing Systems</w:t>
+      </w:r>
+    </w:p>
+    <w:p>
+      <w:r>
+        <w:t>Step 5: Training and Awareness</w:t>
+      </w:r>
+    </w:p>
+    <w:p>
+      <w:r>
+        <w:t>User Training</w:t>
+      </w:r>
+    </w:p>
+    <w:p>
+      <w:r>
+        <w:t>Awareness Campaigns</w:t>
+      </w:r>
+    </w:p>
+    <w:p>
+      <w:r>
+        <w:t>Step 6: Monitoring and Review</w:t>
+      </w:r>
+    </w:p>
+    <w:p>
+      <w:r>
+        <w:t>Regular Audits</w:t>
+      </w:r>
+    </w:p>
+    <w:p>
+      <w:r>
+        <w:t>Continuous Monitoring</w:t>
+      </w:r>
+    </w:p>
+    <w:p>
+      <w:r>
+        <w:t>Feedback Loop</w:t>
+      </w:r>
+    </w:p>
+    <w:p>
+      <w:r>
+        <w:t>Step 7: Documentation</w:t>
+      </w:r>
+    </w:p>
+    <w:p>
+      <w:r>
+        <w:t>Maintain Records</w:t>
       </w:r>
     </w:p>
     <w:p/>
@@ -202,6 +374,602 @@
 <file path=word/numbering.xml><?xml version="1.0" encoding="utf-8"?>
 <w:numbering xmlns:wpc="http://schemas.microsoft.com/office/word/2010/wordprocessingCanvas" xmlns:cx="http://schemas.microsoft.com/office/drawing/2014/chartex" xmlns:cx1="http://schemas.microsoft.com/office/drawing/2015/9/8/chartex" xmlns:cx2="http://schemas.microsoft.com/office/drawing/2015/10/21/chartex" xmlns:cx3="http://schemas.microsoft.com/office/drawing/2016/5/9/chartex" xmlns:cx4="http://schemas.microsoft.com/office/drawing/2016/5/10/chartex" xmlns:cx5="http://schemas.microsoft.com/office/drawing/2016/5/11/chartex" xmlns:cx6="http://schemas.microsoft.com/office/drawing/2016/5/12/chartex" xmlns:cx7="http://schemas.microsoft.com/office/drawing/2016/5/13/chartex" xmlns:cx8="http://schemas.microsoft.com/office/drawing/2016/5/14/chartex" xmlns:mc="http://schemas.openxmlformats.org/markup-compatibility/2006" xmlns:aink="http://schemas.microsoft.com/office/drawing/2016/ink" xmlns:am3d="http://schemas.microsoft.com/office/drawing/2017/model3d" xmlns:o="urn:schemas-microsoft-com:office:office" xmlns:oel="http://schemas.microsoft.com/office/2019/extlst" xmlns:r="http://schemas.openxmlformats.org/officeDocument/2006/relationships" xmlns:m="http://schemas.openxmlformats.org/officeDocument/2006/math" xmlns:v="urn:schemas-microsoft-com:vml" xmlns:wp14="http://schemas.microsoft.com/office/word/2010/wordprocessingDrawing" xmlns:wp="http://schemas.openxmlformats.org/drawingml/2006/wordprocessingDrawing" xmlns:w10="urn:schemas-microsoft-com:office:word" xmlns:w="http://schemas.openxmlformats.org/wordprocessingml/2006/main" xmlns:w14="http://schemas.microsoft.com/office/word/2010/wordml" xmlns:w15="http://schemas.microsoft.com/office/word/2012/wordml" xmlns:w16cex="http://schemas.microsoft.com/office/word/2018/wordml/cex" xmlns:w16cid="http://schemas.microsoft.com/office/word/2016/wordml/cid" xmlns:w16="http://schemas.microsoft.com/office/word/2018/wordml" xmlns:w16du="http://schemas.microsoft.com/office/word/2023/wordml/word16du" xmlns:w16sdtdh="http://schemas.microsoft.com/office/word/2020/wordml/sdtdatahash" xmlns:w16se="http://schemas.microsoft.com/office/word/2015/wordml/symex" xmlns:wpg="http://schemas.microsoft.com/office/word/2010/wordprocessingGroup" xmlns:wpi="http://schemas.microsoft.com/office/word/2010/wordprocessingInk" xmlns:wne="http://schemas.microsoft.com/office/word/2006/wordml" xmlns:wps="http://schemas.microsoft.com/office/word/2010/wordprocessingShape" mc:Ignorable="w14 w15 w16se w16cid w16 w16cex w16sdtdh w16du wp14">
   <w:abstractNum w:abstractNumId="0" w15:restartNumberingAfterBreak="0">
+    <w:nsid w:val="13E15E20"/>
+    <w:multiLevelType w:val="multilevel"/>
+    <w:tmpl w:val="588094E4"/>
+    <w:lvl w:ilvl="0">
+      <w:start w:val="1"/>
+      <w:numFmt w:val="bullet"/>
+      <w:lvlText w:val=""/>
+      <w:lvlJc w:val="left"/>
+      <w:pPr>
+        <w:tabs>
+          <w:tab w:val="num" w:pos="720"/>
+        </w:tabs>
+        <w:ind w:left="720" w:hanging="360"/>
+      </w:pPr>
+      <w:rPr>
+        <w:rFonts w:ascii="Symbol" w:hAnsi="Symbol" w:hint="default"/>
+        <w:sz w:val="20"/>
+      </w:rPr>
+    </w:lvl>
+    <w:lvl w:ilvl="1" w:tentative="1">
+      <w:start w:val="1"/>
+      <w:numFmt w:val="bullet"/>
+      <w:lvlText w:val="o"/>
+      <w:lvlJc w:val="left"/>
+      <w:pPr>
+        <w:tabs>
+          <w:tab w:val="num" w:pos="1440"/>
+        </w:tabs>
+        <w:ind w:left="1440" w:hanging="360"/>
+      </w:pPr>
+      <w:rPr>
+        <w:rFonts w:ascii="Courier New" w:hAnsi="Courier New" w:hint="default"/>
+        <w:sz w:val="20"/>
+      </w:rPr>
+    </w:lvl>
+    <w:lvl w:ilvl="2" w:tentative="1">
+      <w:start w:val="1"/>
+      <w:numFmt w:val="bullet"/>
+      <w:lvlText w:val=""/>
+      <w:lvlJc w:val="left"/>
+      <w:pPr>
+        <w:tabs>
+          <w:tab w:val="num" w:pos="2160"/>
+        </w:tabs>
+        <w:ind w:left="2160" w:hanging="360"/>
+      </w:pPr>
+      <w:rPr>
+        <w:rFonts w:ascii="Wingdings" w:hAnsi="Wingdings" w:hint="default"/>
+        <w:sz w:val="20"/>
+      </w:rPr>
+    </w:lvl>
+    <w:lvl w:ilvl="3" w:tentative="1">
+      <w:start w:val="1"/>
+      <w:numFmt w:val="bullet"/>
+      <w:lvlText w:val=""/>
+      <w:lvlJc w:val="left"/>
+      <w:pPr>
+        <w:tabs>
+          <w:tab w:val="num" w:pos="2880"/>
+        </w:tabs>
+        <w:ind w:left="2880" w:hanging="360"/>
+      </w:pPr>
+      <w:rPr>
+        <w:rFonts w:ascii="Wingdings" w:hAnsi="Wingdings" w:hint="default"/>
+        <w:sz w:val="20"/>
+      </w:rPr>
+    </w:lvl>
+    <w:lvl w:ilvl="4" w:tentative="1">
+      <w:start w:val="1"/>
+      <w:numFmt w:val="bullet"/>
+      <w:lvlText w:val=""/>
+      <w:lvlJc w:val="left"/>
+      <w:pPr>
+        <w:tabs>
+          <w:tab w:val="num" w:pos="3600"/>
+        </w:tabs>
+        <w:ind w:left="3600" w:hanging="360"/>
+      </w:pPr>
+      <w:rPr>
+        <w:rFonts w:ascii="Wingdings" w:hAnsi="Wingdings" w:hint="default"/>
+        <w:sz w:val="20"/>
+      </w:rPr>
+    </w:lvl>
+    <w:lvl w:ilvl="5" w:tentative="1">
+      <w:start w:val="1"/>
+      <w:numFmt w:val="bullet"/>
+      <w:lvlText w:val=""/>
+      <w:lvlJc w:val="left"/>
+      <w:pPr>
+        <w:tabs>
+          <w:tab w:val="num" w:pos="4320"/>
+        </w:tabs>
+        <w:ind w:left="4320" w:hanging="360"/>
+      </w:pPr>
+      <w:rPr>
+        <w:rFonts w:ascii="Wingdings" w:hAnsi="Wingdings" w:hint="default"/>
+        <w:sz w:val="20"/>
+      </w:rPr>
+    </w:lvl>
+    <w:lvl w:ilvl="6" w:tentative="1">
+      <w:start w:val="1"/>
+      <w:numFmt w:val="bullet"/>
+      <w:lvlText w:val=""/>
+      <w:lvlJc w:val="left"/>
+      <w:pPr>
+        <w:tabs>
+          <w:tab w:val="num" w:pos="5040"/>
+        </w:tabs>
+        <w:ind w:left="5040" w:hanging="360"/>
+      </w:pPr>
+      <w:rPr>
+        <w:rFonts w:ascii="Wingdings" w:hAnsi="Wingdings" w:hint="default"/>
+        <w:sz w:val="20"/>
+      </w:rPr>
+    </w:lvl>
+    <w:lvl w:ilvl="7" w:tentative="1">
+      <w:start w:val="1"/>
+      <w:numFmt w:val="bullet"/>
+      <w:lvlText w:val=""/>
+      <w:lvlJc w:val="left"/>
+      <w:pPr>
+        <w:tabs>
+          <w:tab w:val="num" w:pos="5760"/>
+        </w:tabs>
+        <w:ind w:left="5760" w:hanging="360"/>
+      </w:pPr>
+      <w:rPr>
+        <w:rFonts w:ascii="Wingdings" w:hAnsi="Wingdings" w:hint="default"/>
+        <w:sz w:val="20"/>
+      </w:rPr>
+    </w:lvl>
+    <w:lvl w:ilvl="8" w:tentative="1">
+      <w:start w:val="1"/>
+      <w:numFmt w:val="bullet"/>
+      <w:lvlText w:val=""/>
+      <w:lvlJc w:val="left"/>
+      <w:pPr>
+        <w:tabs>
+          <w:tab w:val="num" w:pos="6480"/>
+        </w:tabs>
+        <w:ind w:left="6480" w:hanging="360"/>
+      </w:pPr>
+      <w:rPr>
+        <w:rFonts w:ascii="Wingdings" w:hAnsi="Wingdings" w:hint="default"/>
+        <w:sz w:val="20"/>
+      </w:rPr>
+    </w:lvl>
+  </w:abstractNum>
+  <w:abstractNum w:abstractNumId="1" w15:restartNumberingAfterBreak="0">
+    <w:nsid w:val="18ED7BA0"/>
+    <w:multiLevelType w:val="multilevel"/>
+    <w:tmpl w:val="DF0A1DE2"/>
+    <w:lvl w:ilvl="0">
+      <w:start w:val="1"/>
+      <w:numFmt w:val="bullet"/>
+      <w:lvlText w:val=""/>
+      <w:lvlJc w:val="left"/>
+      <w:pPr>
+        <w:tabs>
+          <w:tab w:val="num" w:pos="720"/>
+        </w:tabs>
+        <w:ind w:left="720" w:hanging="360"/>
+      </w:pPr>
+      <w:rPr>
+        <w:rFonts w:ascii="Symbol" w:hAnsi="Symbol" w:hint="default"/>
+        <w:sz w:val="20"/>
+      </w:rPr>
+    </w:lvl>
+    <w:lvl w:ilvl="1" w:tentative="1">
+      <w:start w:val="1"/>
+      <w:numFmt w:val="bullet"/>
+      <w:lvlText w:val="o"/>
+      <w:lvlJc w:val="left"/>
+      <w:pPr>
+        <w:tabs>
+          <w:tab w:val="num" w:pos="1440"/>
+        </w:tabs>
+        <w:ind w:left="1440" w:hanging="360"/>
+      </w:pPr>
+      <w:rPr>
+        <w:rFonts w:ascii="Courier New" w:hAnsi="Courier New" w:hint="default"/>
+        <w:sz w:val="20"/>
+      </w:rPr>
+    </w:lvl>
+    <w:lvl w:ilvl="2" w:tentative="1">
+      <w:start w:val="1"/>
+      <w:numFmt w:val="bullet"/>
+      <w:lvlText w:val=""/>
+      <w:lvlJc w:val="left"/>
+      <w:pPr>
+        <w:tabs>
+          <w:tab w:val="num" w:pos="2160"/>
+        </w:tabs>
+        <w:ind w:left="2160" w:hanging="360"/>
+      </w:pPr>
+      <w:rPr>
+        <w:rFonts w:ascii="Wingdings" w:hAnsi="Wingdings" w:hint="default"/>
+        <w:sz w:val="20"/>
+      </w:rPr>
+    </w:lvl>
+    <w:lvl w:ilvl="3" w:tentative="1">
+      <w:start w:val="1"/>
+      <w:numFmt w:val="bullet"/>
+      <w:lvlText w:val=""/>
+      <w:lvlJc w:val="left"/>
+      <w:pPr>
+        <w:tabs>
+          <w:tab w:val="num" w:pos="2880"/>
+        </w:tabs>
+        <w:ind w:left="2880" w:hanging="360"/>
+      </w:pPr>
+      <w:rPr>
+        <w:rFonts w:ascii="Wingdings" w:hAnsi="Wingdings" w:hint="default"/>
+        <w:sz w:val="20"/>
+      </w:rPr>
+    </w:lvl>
+    <w:lvl w:ilvl="4" w:tentative="1">
+      <w:start w:val="1"/>
+      <w:numFmt w:val="bullet"/>
+      <w:lvlText w:val=""/>
+      <w:lvlJc w:val="left"/>
+      <w:pPr>
+        <w:tabs>
+          <w:tab w:val="num" w:pos="3600"/>
+        </w:tabs>
+        <w:ind w:left="3600" w:hanging="360"/>
+      </w:pPr>
+      <w:rPr>
+        <w:rFonts w:ascii="Wingdings" w:hAnsi="Wingdings" w:hint="default"/>
+        <w:sz w:val="20"/>
+      </w:rPr>
+    </w:lvl>
+    <w:lvl w:ilvl="5" w:tentative="1">
+      <w:start w:val="1"/>
+      <w:numFmt w:val="bullet"/>
+      <w:lvlText w:val=""/>
+      <w:lvlJc w:val="left"/>
+      <w:pPr>
+        <w:tabs>
+          <w:tab w:val="num" w:pos="4320"/>
+        </w:tabs>
+        <w:ind w:left="4320" w:hanging="360"/>
+      </w:pPr>
+      <w:rPr>
+        <w:rFonts w:ascii="Wingdings" w:hAnsi="Wingdings" w:hint="default"/>
+        <w:sz w:val="20"/>
+      </w:rPr>
+    </w:lvl>
+    <w:lvl w:ilvl="6" w:tentative="1">
+      <w:start w:val="1"/>
+      <w:numFmt w:val="bullet"/>
+      <w:lvlText w:val=""/>
+      <w:lvlJc w:val="left"/>
+      <w:pPr>
+        <w:tabs>
+          <w:tab w:val="num" w:pos="5040"/>
+        </w:tabs>
+        <w:ind w:left="5040" w:hanging="360"/>
+      </w:pPr>
+      <w:rPr>
+        <w:rFonts w:ascii="Wingdings" w:hAnsi="Wingdings" w:hint="default"/>
+        <w:sz w:val="20"/>
+      </w:rPr>
+    </w:lvl>
+    <w:lvl w:ilvl="7" w:tentative="1">
+      <w:start w:val="1"/>
+      <w:numFmt w:val="bullet"/>
+      <w:lvlText w:val=""/>
+      <w:lvlJc w:val="left"/>
+      <w:pPr>
+        <w:tabs>
+          <w:tab w:val="num" w:pos="5760"/>
+        </w:tabs>
+        <w:ind w:left="5760" w:hanging="360"/>
+      </w:pPr>
+      <w:rPr>
+        <w:rFonts w:ascii="Wingdings" w:hAnsi="Wingdings" w:hint="default"/>
+        <w:sz w:val="20"/>
+      </w:rPr>
+    </w:lvl>
+    <w:lvl w:ilvl="8" w:tentative="1">
+      <w:start w:val="1"/>
+      <w:numFmt w:val="bullet"/>
+      <w:lvlText w:val=""/>
+      <w:lvlJc w:val="left"/>
+      <w:pPr>
+        <w:tabs>
+          <w:tab w:val="num" w:pos="6480"/>
+        </w:tabs>
+        <w:ind w:left="6480" w:hanging="360"/>
+      </w:pPr>
+      <w:rPr>
+        <w:rFonts w:ascii="Wingdings" w:hAnsi="Wingdings" w:hint="default"/>
+        <w:sz w:val="20"/>
+      </w:rPr>
+    </w:lvl>
+  </w:abstractNum>
+  <w:abstractNum w:abstractNumId="2" w15:restartNumberingAfterBreak="0">
+    <w:nsid w:val="296378EE"/>
+    <w:multiLevelType w:val="multilevel"/>
+    <w:tmpl w:val="382A1AB0"/>
+    <w:lvl w:ilvl="0">
+      <w:start w:val="1"/>
+      <w:numFmt w:val="bullet"/>
+      <w:lvlText w:val=""/>
+      <w:lvlJc w:val="left"/>
+      <w:pPr>
+        <w:tabs>
+          <w:tab w:val="num" w:pos="720"/>
+        </w:tabs>
+        <w:ind w:left="720" w:hanging="360"/>
+      </w:pPr>
+      <w:rPr>
+        <w:rFonts w:ascii="Symbol" w:hAnsi="Symbol" w:hint="default"/>
+        <w:sz w:val="20"/>
+      </w:rPr>
+    </w:lvl>
+    <w:lvl w:ilvl="1" w:tentative="1">
+      <w:start w:val="1"/>
+      <w:numFmt w:val="bullet"/>
+      <w:lvlText w:val="o"/>
+      <w:lvlJc w:val="left"/>
+      <w:pPr>
+        <w:tabs>
+          <w:tab w:val="num" w:pos="1440"/>
+        </w:tabs>
+        <w:ind w:left="1440" w:hanging="360"/>
+      </w:pPr>
+      <w:rPr>
+        <w:rFonts w:ascii="Courier New" w:hAnsi="Courier New" w:hint="default"/>
+        <w:sz w:val="20"/>
+      </w:rPr>
+    </w:lvl>
+    <w:lvl w:ilvl="2" w:tentative="1">
+      <w:start w:val="1"/>
+      <w:numFmt w:val="bullet"/>
+      <w:lvlText w:val=""/>
+      <w:lvlJc w:val="left"/>
+      <w:pPr>
+        <w:tabs>
+          <w:tab w:val="num" w:pos="2160"/>
+        </w:tabs>
+        <w:ind w:left="2160" w:hanging="360"/>
+      </w:pPr>
+      <w:rPr>
+        <w:rFonts w:ascii="Wingdings" w:hAnsi="Wingdings" w:hint="default"/>
+        <w:sz w:val="20"/>
+      </w:rPr>
+    </w:lvl>
+    <w:lvl w:ilvl="3" w:tentative="1">
+      <w:start w:val="1"/>
+      <w:numFmt w:val="bullet"/>
+      <w:lvlText w:val=""/>
+      <w:lvlJc w:val="left"/>
+      <w:pPr>
+        <w:tabs>
+          <w:tab w:val="num" w:pos="2880"/>
+        </w:tabs>
+        <w:ind w:left="2880" w:hanging="360"/>
+      </w:pPr>
+      <w:rPr>
+        <w:rFonts w:ascii="Wingdings" w:hAnsi="Wingdings" w:hint="default"/>
+        <w:sz w:val="20"/>
+      </w:rPr>
+    </w:lvl>
+    <w:lvl w:ilvl="4" w:tentative="1">
+      <w:start w:val="1"/>
+      <w:numFmt w:val="bullet"/>
+      <w:lvlText w:val=""/>
+      <w:lvlJc w:val="left"/>
+      <w:pPr>
+        <w:tabs>
+          <w:tab w:val="num" w:pos="3600"/>
+        </w:tabs>
+        <w:ind w:left="3600" w:hanging="360"/>
+      </w:pPr>
+      <w:rPr>
+        <w:rFonts w:ascii="Wingdings" w:hAnsi="Wingdings" w:hint="default"/>
+        <w:sz w:val="20"/>
+      </w:rPr>
+    </w:lvl>
+    <w:lvl w:ilvl="5" w:tentative="1">
+      <w:start w:val="1"/>
+      <w:numFmt w:val="bullet"/>
+      <w:lvlText w:val=""/>
+      <w:lvlJc w:val="left"/>
+      <w:pPr>
+        <w:tabs>
+          <w:tab w:val="num" w:pos="4320"/>
+        </w:tabs>
+        <w:ind w:left="4320" w:hanging="360"/>
+      </w:pPr>
+      <w:rPr>
+        <w:rFonts w:ascii="Wingdings" w:hAnsi="Wingdings" w:hint="default"/>
+        <w:sz w:val="20"/>
+      </w:rPr>
+    </w:lvl>
+    <w:lvl w:ilvl="6" w:tentative="1">
+      <w:start w:val="1"/>
+      <w:numFmt w:val="bullet"/>
+      <w:lvlText w:val=""/>
+      <w:lvlJc w:val="left"/>
+      <w:pPr>
+        <w:tabs>
+          <w:tab w:val="num" w:pos="5040"/>
+        </w:tabs>
+        <w:ind w:left="5040" w:hanging="360"/>
+      </w:pPr>
+      <w:rPr>
+        <w:rFonts w:ascii="Wingdings" w:hAnsi="Wingdings" w:hint="default"/>
+        <w:sz w:val="20"/>
+      </w:rPr>
+    </w:lvl>
+    <w:lvl w:ilvl="7" w:tentative="1">
+      <w:start w:val="1"/>
+      <w:numFmt w:val="bullet"/>
+      <w:lvlText w:val=""/>
+      <w:lvlJc w:val="left"/>
+      <w:pPr>
+        <w:tabs>
+          <w:tab w:val="num" w:pos="5760"/>
+        </w:tabs>
+        <w:ind w:left="5760" w:hanging="360"/>
+      </w:pPr>
+      <w:rPr>
+        <w:rFonts w:ascii="Wingdings" w:hAnsi="Wingdings" w:hint="default"/>
+        <w:sz w:val="20"/>
+      </w:rPr>
+    </w:lvl>
+    <w:lvl w:ilvl="8" w:tentative="1">
+      <w:start w:val="1"/>
+      <w:numFmt w:val="bullet"/>
+      <w:lvlText w:val=""/>
+      <w:lvlJc w:val="left"/>
+      <w:pPr>
+        <w:tabs>
+          <w:tab w:val="num" w:pos="6480"/>
+        </w:tabs>
+        <w:ind w:left="6480" w:hanging="360"/>
+      </w:pPr>
+      <w:rPr>
+        <w:rFonts w:ascii="Wingdings" w:hAnsi="Wingdings" w:hint="default"/>
+        <w:sz w:val="20"/>
+      </w:rPr>
+    </w:lvl>
+  </w:abstractNum>
+  <w:abstractNum w:abstractNumId="3" w15:restartNumberingAfterBreak="0">
+    <w:nsid w:val="3BA90B07"/>
+    <w:multiLevelType w:val="multilevel"/>
+    <w:tmpl w:val="81F62334"/>
+    <w:lvl w:ilvl="0">
+      <w:start w:val="1"/>
+      <w:numFmt w:val="bullet"/>
+      <w:lvlText w:val=""/>
+      <w:lvlJc w:val="left"/>
+      <w:pPr>
+        <w:tabs>
+          <w:tab w:val="num" w:pos="720"/>
+        </w:tabs>
+        <w:ind w:left="720" w:hanging="360"/>
+      </w:pPr>
+      <w:rPr>
+        <w:rFonts w:ascii="Symbol" w:hAnsi="Symbol" w:hint="default"/>
+        <w:sz w:val="20"/>
+      </w:rPr>
+    </w:lvl>
+    <w:lvl w:ilvl="1">
+      <w:start w:val="1"/>
+      <w:numFmt w:val="bullet"/>
+      <w:lvlText w:val="o"/>
+      <w:lvlJc w:val="left"/>
+      <w:pPr>
+        <w:tabs>
+          <w:tab w:val="num" w:pos="1440"/>
+        </w:tabs>
+        <w:ind w:left="1440" w:hanging="360"/>
+      </w:pPr>
+      <w:rPr>
+        <w:rFonts w:ascii="Courier New" w:hAnsi="Courier New" w:hint="default"/>
+        <w:sz w:val="20"/>
+      </w:rPr>
+    </w:lvl>
+    <w:lvl w:ilvl="2" w:tentative="1">
+      <w:start w:val="1"/>
+      <w:numFmt w:val="bullet"/>
+      <w:lvlText w:val=""/>
+      <w:lvlJc w:val="left"/>
+      <w:pPr>
+        <w:tabs>
+          <w:tab w:val="num" w:pos="2160"/>
+        </w:tabs>
+        <w:ind w:left="2160" w:hanging="360"/>
+      </w:pPr>
+      <w:rPr>
+        <w:rFonts w:ascii="Wingdings" w:hAnsi="Wingdings" w:hint="default"/>
+        <w:sz w:val="20"/>
+      </w:rPr>
+    </w:lvl>
+    <w:lvl w:ilvl="3" w:tentative="1">
+      <w:start w:val="1"/>
+      <w:numFmt w:val="bullet"/>
+      <w:lvlText w:val=""/>
+      <w:lvlJc w:val="left"/>
+      <w:pPr>
+        <w:tabs>
+          <w:tab w:val="num" w:pos="2880"/>
+        </w:tabs>
+        <w:ind w:left="2880" w:hanging="360"/>
+      </w:pPr>
+      <w:rPr>
+        <w:rFonts w:ascii="Wingdings" w:hAnsi="Wingdings" w:hint="default"/>
+        <w:sz w:val="20"/>
+      </w:rPr>
+    </w:lvl>
+    <w:lvl w:ilvl="4" w:tentative="1">
+      <w:start w:val="1"/>
+      <w:numFmt w:val="bullet"/>
+      <w:lvlText w:val=""/>
+      <w:lvlJc w:val="left"/>
+      <w:pPr>
+        <w:tabs>
+          <w:tab w:val="num" w:pos="3600"/>
+        </w:tabs>
+        <w:ind w:left="3600" w:hanging="360"/>
+      </w:pPr>
+      <w:rPr>
+        <w:rFonts w:ascii="Wingdings" w:hAnsi="Wingdings" w:hint="default"/>
+        <w:sz w:val="20"/>
+      </w:rPr>
+    </w:lvl>
+    <w:lvl w:ilvl="5" w:tentative="1">
+      <w:start w:val="1"/>
+      <w:numFmt w:val="bullet"/>
+      <w:lvlText w:val=""/>
+      <w:lvlJc w:val="left"/>
+      <w:pPr>
+        <w:tabs>
+          <w:tab w:val="num" w:pos="4320"/>
+        </w:tabs>
+        <w:ind w:left="4320" w:hanging="360"/>
+      </w:pPr>
+      <w:rPr>
+        <w:rFonts w:ascii="Wingdings" w:hAnsi="Wingdings" w:hint="default"/>
+        <w:sz w:val="20"/>
+      </w:rPr>
+    </w:lvl>
+    <w:lvl w:ilvl="6" w:tentative="1">
+      <w:start w:val="1"/>
+      <w:numFmt w:val="bullet"/>
+      <w:lvlText w:val=""/>
+      <w:lvlJc w:val="left"/>
+      <w:pPr>
+        <w:tabs>
+          <w:tab w:val="num" w:pos="5040"/>
+        </w:tabs>
+        <w:ind w:left="5040" w:hanging="360"/>
+      </w:pPr>
+      <w:rPr>
+        <w:rFonts w:ascii="Wingdings" w:hAnsi="Wingdings" w:hint="default"/>
+        <w:sz w:val="20"/>
+      </w:rPr>
+    </w:lvl>
+    <w:lvl w:ilvl="7" w:tentative="1">
+      <w:start w:val="1"/>
+      <w:numFmt w:val="bullet"/>
+      <w:lvlText w:val=""/>
+      <w:lvlJc w:val="left"/>
+      <w:pPr>
+        <w:tabs>
+          <w:tab w:val="num" w:pos="5760"/>
+        </w:tabs>
+        <w:ind w:left="5760" w:hanging="360"/>
+      </w:pPr>
+      <w:rPr>
+        <w:rFonts w:ascii="Wingdings" w:hAnsi="Wingdings" w:hint="default"/>
+        <w:sz w:val="20"/>
+      </w:rPr>
+    </w:lvl>
+    <w:lvl w:ilvl="8" w:tentative="1">
+      <w:start w:val="1"/>
+      <w:numFmt w:val="bullet"/>
+      <w:lvlText w:val=""/>
+      <w:lvlJc w:val="left"/>
+      <w:pPr>
+        <w:tabs>
+          <w:tab w:val="num" w:pos="6480"/>
+        </w:tabs>
+        <w:ind w:left="6480" w:hanging="360"/>
+      </w:pPr>
+      <w:rPr>
+        <w:rFonts w:ascii="Wingdings" w:hAnsi="Wingdings" w:hint="default"/>
+        <w:sz w:val="20"/>
+      </w:rPr>
+    </w:lvl>
+  </w:abstractNum>
+  <w:abstractNum w:abstractNumId="4" w15:restartNumberingAfterBreak="0">
     <w:nsid w:val="43640C91"/>
     <w:multiLevelType w:val="multilevel"/>
     <w:tmpl w:val="7844573E"/>
@@ -350,7 +1118,156 @@
       </w:rPr>
     </w:lvl>
   </w:abstractNum>
-  <w:abstractNum w:abstractNumId="1" w15:restartNumberingAfterBreak="0">
+  <w:abstractNum w:abstractNumId="5" w15:restartNumberingAfterBreak="0">
+    <w:nsid w:val="44B067BF"/>
+    <w:multiLevelType w:val="multilevel"/>
+    <w:tmpl w:val="9284748C"/>
+    <w:lvl w:ilvl="0">
+      <w:start w:val="1"/>
+      <w:numFmt w:val="bullet"/>
+      <w:lvlText w:val=""/>
+      <w:lvlJc w:val="left"/>
+      <w:pPr>
+        <w:tabs>
+          <w:tab w:val="num" w:pos="720"/>
+        </w:tabs>
+        <w:ind w:left="720" w:hanging="360"/>
+      </w:pPr>
+      <w:rPr>
+        <w:rFonts w:ascii="Symbol" w:hAnsi="Symbol" w:hint="default"/>
+        <w:sz w:val="20"/>
+      </w:rPr>
+    </w:lvl>
+    <w:lvl w:ilvl="1">
+      <w:start w:val="1"/>
+      <w:numFmt w:val="bullet"/>
+      <w:lvlText w:val="o"/>
+      <w:lvlJc w:val="left"/>
+      <w:pPr>
+        <w:tabs>
+          <w:tab w:val="num" w:pos="1440"/>
+        </w:tabs>
+        <w:ind w:left="1440" w:hanging="360"/>
+      </w:pPr>
+      <w:rPr>
+        <w:rFonts w:ascii="Courier New" w:hAnsi="Courier New" w:hint="default"/>
+        <w:sz w:val="20"/>
+      </w:rPr>
+    </w:lvl>
+    <w:lvl w:ilvl="2" w:tentative="1">
+      <w:start w:val="1"/>
+      <w:numFmt w:val="bullet"/>
+      <w:lvlText w:val=""/>
+      <w:lvlJc w:val="left"/>
+      <w:pPr>
+        <w:tabs>
+          <w:tab w:val="num" w:pos="2160"/>
+        </w:tabs>
+        <w:ind w:left="2160" w:hanging="360"/>
+      </w:pPr>
+      <w:rPr>
+        <w:rFonts w:ascii="Wingdings" w:hAnsi="Wingdings" w:hint="default"/>
+        <w:sz w:val="20"/>
+      </w:rPr>
+    </w:lvl>
+    <w:lvl w:ilvl="3" w:tentative="1">
+      <w:start w:val="1"/>
+      <w:numFmt w:val="bullet"/>
+      <w:lvlText w:val=""/>
+      <w:lvlJc w:val="left"/>
+      <w:pPr>
+        <w:tabs>
+          <w:tab w:val="num" w:pos="2880"/>
+        </w:tabs>
+        <w:ind w:left="2880" w:hanging="360"/>
+      </w:pPr>
+      <w:rPr>
+        <w:rFonts w:ascii="Wingdings" w:hAnsi="Wingdings" w:hint="default"/>
+        <w:sz w:val="20"/>
+      </w:rPr>
+    </w:lvl>
+    <w:lvl w:ilvl="4" w:tentative="1">
+      <w:start w:val="1"/>
+      <w:numFmt w:val="bullet"/>
+      <w:lvlText w:val=""/>
+      <w:lvlJc w:val="left"/>
+      <w:pPr>
+        <w:tabs>
+          <w:tab w:val="num" w:pos="3600"/>
+        </w:tabs>
+        <w:ind w:left="3600" w:hanging="360"/>
+      </w:pPr>
+      <w:rPr>
+        <w:rFonts w:ascii="Wingdings" w:hAnsi="Wingdings" w:hint="default"/>
+        <w:sz w:val="20"/>
+      </w:rPr>
+    </w:lvl>
+    <w:lvl w:ilvl="5" w:tentative="1">
+      <w:start w:val="1"/>
+      <w:numFmt w:val="bullet"/>
+      <w:lvlText w:val=""/>
+      <w:lvlJc w:val="left"/>
+      <w:pPr>
+        <w:tabs>
+          <w:tab w:val="num" w:pos="4320"/>
+        </w:tabs>
+        <w:ind w:left="4320" w:hanging="360"/>
+      </w:pPr>
+      <w:rPr>
+        <w:rFonts w:ascii="Wingdings" w:hAnsi="Wingdings" w:hint="default"/>
+        <w:sz w:val="20"/>
+      </w:rPr>
+    </w:lvl>
+    <w:lvl w:ilvl="6" w:tentative="1">
+      <w:start w:val="1"/>
+      <w:numFmt w:val="bullet"/>
+      <w:lvlText w:val=""/>
+      <w:lvlJc w:val="left"/>
+      <w:pPr>
+        <w:tabs>
+          <w:tab w:val="num" w:pos="5040"/>
+        </w:tabs>
+        <w:ind w:left="5040" w:hanging="360"/>
+      </w:pPr>
+      <w:rPr>
+        <w:rFonts w:ascii="Wingdings" w:hAnsi="Wingdings" w:hint="default"/>
+        <w:sz w:val="20"/>
+      </w:rPr>
+    </w:lvl>
+    <w:lvl w:ilvl="7" w:tentative="1">
+      <w:start w:val="1"/>
+      <w:numFmt w:val="bullet"/>
+      <w:lvlText w:val=""/>
+      <w:lvlJc w:val="left"/>
+      <w:pPr>
+        <w:tabs>
+          <w:tab w:val="num" w:pos="5760"/>
+        </w:tabs>
+        <w:ind w:left="5760" w:hanging="360"/>
+      </w:pPr>
+      <w:rPr>
+        <w:rFonts w:ascii="Wingdings" w:hAnsi="Wingdings" w:hint="default"/>
+        <w:sz w:val="20"/>
+      </w:rPr>
+    </w:lvl>
+    <w:lvl w:ilvl="8" w:tentative="1">
+      <w:start w:val="1"/>
+      <w:numFmt w:val="bullet"/>
+      <w:lvlText w:val=""/>
+      <w:lvlJc w:val="left"/>
+      <w:pPr>
+        <w:tabs>
+          <w:tab w:val="num" w:pos="6480"/>
+        </w:tabs>
+        <w:ind w:left="6480" w:hanging="360"/>
+      </w:pPr>
+      <w:rPr>
+        <w:rFonts w:ascii="Wingdings" w:hAnsi="Wingdings" w:hint="default"/>
+        <w:sz w:val="20"/>
+      </w:rPr>
+    </w:lvl>
+  </w:abstractNum>
+  <w:abstractNum w:abstractNumId="6" w15:restartNumberingAfterBreak="0">
     <w:nsid w:val="66DB278E"/>
     <w:multiLevelType w:val="multilevel"/>
     <w:tmpl w:val="43F0C904"/>
@@ -499,11 +1416,330 @@
       </w:rPr>
     </w:lvl>
   </w:abstractNum>
+  <w:abstractNum w:abstractNumId="7" w15:restartNumberingAfterBreak="0">
+    <w:nsid w:val="6D8B486D"/>
+    <w:multiLevelType w:val="multilevel"/>
+    <w:tmpl w:val="5F9A062E"/>
+    <w:lvl w:ilvl="0">
+      <w:start w:val="1"/>
+      <w:numFmt w:val="bullet"/>
+      <w:lvlText w:val=""/>
+      <w:lvlJc w:val="left"/>
+      <w:pPr>
+        <w:tabs>
+          <w:tab w:val="num" w:pos="720"/>
+        </w:tabs>
+        <w:ind w:left="720" w:hanging="360"/>
+      </w:pPr>
+      <w:rPr>
+        <w:rFonts w:ascii="Symbol" w:hAnsi="Symbol" w:hint="default"/>
+        <w:sz w:val="20"/>
+      </w:rPr>
+    </w:lvl>
+    <w:lvl w:ilvl="1" w:tentative="1">
+      <w:start w:val="1"/>
+      <w:numFmt w:val="bullet"/>
+      <w:lvlText w:val="o"/>
+      <w:lvlJc w:val="left"/>
+      <w:pPr>
+        <w:tabs>
+          <w:tab w:val="num" w:pos="1440"/>
+        </w:tabs>
+        <w:ind w:left="1440" w:hanging="360"/>
+      </w:pPr>
+      <w:rPr>
+        <w:rFonts w:ascii="Courier New" w:hAnsi="Courier New" w:hint="default"/>
+        <w:sz w:val="20"/>
+      </w:rPr>
+    </w:lvl>
+    <w:lvl w:ilvl="2" w:tentative="1">
+      <w:start w:val="1"/>
+      <w:numFmt w:val="bullet"/>
+      <w:lvlText w:val=""/>
+      <w:lvlJc w:val="left"/>
+      <w:pPr>
+        <w:tabs>
+          <w:tab w:val="num" w:pos="2160"/>
+        </w:tabs>
+        <w:ind w:left="2160" w:hanging="360"/>
+      </w:pPr>
+      <w:rPr>
+        <w:rFonts w:ascii="Wingdings" w:hAnsi="Wingdings" w:hint="default"/>
+        <w:sz w:val="20"/>
+      </w:rPr>
+    </w:lvl>
+    <w:lvl w:ilvl="3" w:tentative="1">
+      <w:start w:val="1"/>
+      <w:numFmt w:val="bullet"/>
+      <w:lvlText w:val=""/>
+      <w:lvlJc w:val="left"/>
+      <w:pPr>
+        <w:tabs>
+          <w:tab w:val="num" w:pos="2880"/>
+        </w:tabs>
+        <w:ind w:left="2880" w:hanging="360"/>
+      </w:pPr>
+      <w:rPr>
+        <w:rFonts w:ascii="Wingdings" w:hAnsi="Wingdings" w:hint="default"/>
+        <w:sz w:val="20"/>
+      </w:rPr>
+    </w:lvl>
+    <w:lvl w:ilvl="4" w:tentative="1">
+      <w:start w:val="1"/>
+      <w:numFmt w:val="bullet"/>
+      <w:lvlText w:val=""/>
+      <w:lvlJc w:val="left"/>
+      <w:pPr>
+        <w:tabs>
+          <w:tab w:val="num" w:pos="3600"/>
+        </w:tabs>
+        <w:ind w:left="3600" w:hanging="360"/>
+      </w:pPr>
+      <w:rPr>
+        <w:rFonts w:ascii="Wingdings" w:hAnsi="Wingdings" w:hint="default"/>
+        <w:sz w:val="20"/>
+      </w:rPr>
+    </w:lvl>
+    <w:lvl w:ilvl="5" w:tentative="1">
+      <w:start w:val="1"/>
+      <w:numFmt w:val="bullet"/>
+      <w:lvlText w:val=""/>
+      <w:lvlJc w:val="left"/>
+      <w:pPr>
+        <w:tabs>
+          <w:tab w:val="num" w:pos="4320"/>
+        </w:tabs>
+        <w:ind w:left="4320" w:hanging="360"/>
+      </w:pPr>
+      <w:rPr>
+        <w:rFonts w:ascii="Wingdings" w:hAnsi="Wingdings" w:hint="default"/>
+        <w:sz w:val="20"/>
+      </w:rPr>
+    </w:lvl>
+    <w:lvl w:ilvl="6" w:tentative="1">
+      <w:start w:val="1"/>
+      <w:numFmt w:val="bullet"/>
+      <w:lvlText w:val=""/>
+      <w:lvlJc w:val="left"/>
+      <w:pPr>
+        <w:tabs>
+          <w:tab w:val="num" w:pos="5040"/>
+        </w:tabs>
+        <w:ind w:left="5040" w:hanging="360"/>
+      </w:pPr>
+      <w:rPr>
+        <w:rFonts w:ascii="Wingdings" w:hAnsi="Wingdings" w:hint="default"/>
+        <w:sz w:val="20"/>
+      </w:rPr>
+    </w:lvl>
+    <w:lvl w:ilvl="7" w:tentative="1">
+      <w:start w:val="1"/>
+      <w:numFmt w:val="bullet"/>
+      <w:lvlText w:val=""/>
+      <w:lvlJc w:val="left"/>
+      <w:pPr>
+        <w:tabs>
+          <w:tab w:val="num" w:pos="5760"/>
+        </w:tabs>
+        <w:ind w:left="5760" w:hanging="360"/>
+      </w:pPr>
+      <w:rPr>
+        <w:rFonts w:ascii="Wingdings" w:hAnsi="Wingdings" w:hint="default"/>
+        <w:sz w:val="20"/>
+      </w:rPr>
+    </w:lvl>
+    <w:lvl w:ilvl="8" w:tentative="1">
+      <w:start w:val="1"/>
+      <w:numFmt w:val="bullet"/>
+      <w:lvlText w:val=""/>
+      <w:lvlJc w:val="left"/>
+      <w:pPr>
+        <w:tabs>
+          <w:tab w:val="num" w:pos="6480"/>
+        </w:tabs>
+        <w:ind w:left="6480" w:hanging="360"/>
+      </w:pPr>
+      <w:rPr>
+        <w:rFonts w:ascii="Wingdings" w:hAnsi="Wingdings" w:hint="default"/>
+        <w:sz w:val="20"/>
+      </w:rPr>
+    </w:lvl>
+  </w:abstractNum>
+  <w:abstractNum w:abstractNumId="8" w15:restartNumberingAfterBreak="0">
+    <w:nsid w:val="7BFE0F92"/>
+    <w:multiLevelType w:val="multilevel"/>
+    <w:tmpl w:val="F35A7420"/>
+    <w:lvl w:ilvl="0">
+      <w:start w:val="1"/>
+      <w:numFmt w:val="bullet"/>
+      <w:lvlText w:val=""/>
+      <w:lvlJc w:val="left"/>
+      <w:pPr>
+        <w:tabs>
+          <w:tab w:val="num" w:pos="720"/>
+        </w:tabs>
+        <w:ind w:left="720" w:hanging="360"/>
+      </w:pPr>
+      <w:rPr>
+        <w:rFonts w:ascii="Symbol" w:hAnsi="Symbol" w:hint="default"/>
+        <w:sz w:val="20"/>
+      </w:rPr>
+    </w:lvl>
+    <w:lvl w:ilvl="1" w:tentative="1">
+      <w:start w:val="1"/>
+      <w:numFmt w:val="bullet"/>
+      <w:lvlText w:val="o"/>
+      <w:lvlJc w:val="left"/>
+      <w:pPr>
+        <w:tabs>
+          <w:tab w:val="num" w:pos="1440"/>
+        </w:tabs>
+        <w:ind w:left="1440" w:hanging="360"/>
+      </w:pPr>
+      <w:rPr>
+        <w:rFonts w:ascii="Courier New" w:hAnsi="Courier New" w:hint="default"/>
+        <w:sz w:val="20"/>
+      </w:rPr>
+    </w:lvl>
+    <w:lvl w:ilvl="2" w:tentative="1">
+      <w:start w:val="1"/>
+      <w:numFmt w:val="bullet"/>
+      <w:lvlText w:val=""/>
+      <w:lvlJc w:val="left"/>
+      <w:pPr>
+        <w:tabs>
+          <w:tab w:val="num" w:pos="2160"/>
+        </w:tabs>
+        <w:ind w:left="2160" w:hanging="360"/>
+      </w:pPr>
+      <w:rPr>
+        <w:rFonts w:ascii="Wingdings" w:hAnsi="Wingdings" w:hint="default"/>
+        <w:sz w:val="20"/>
+      </w:rPr>
+    </w:lvl>
+    <w:lvl w:ilvl="3" w:tentative="1">
+      <w:start w:val="1"/>
+      <w:numFmt w:val="bullet"/>
+      <w:lvlText w:val=""/>
+      <w:lvlJc w:val="left"/>
+      <w:pPr>
+        <w:tabs>
+          <w:tab w:val="num" w:pos="2880"/>
+        </w:tabs>
+        <w:ind w:left="2880" w:hanging="360"/>
+      </w:pPr>
+      <w:rPr>
+        <w:rFonts w:ascii="Wingdings" w:hAnsi="Wingdings" w:hint="default"/>
+        <w:sz w:val="20"/>
+      </w:rPr>
+    </w:lvl>
+    <w:lvl w:ilvl="4" w:tentative="1">
+      <w:start w:val="1"/>
+      <w:numFmt w:val="bullet"/>
+      <w:lvlText w:val=""/>
+      <w:lvlJc w:val="left"/>
+      <w:pPr>
+        <w:tabs>
+          <w:tab w:val="num" w:pos="3600"/>
+        </w:tabs>
+        <w:ind w:left="3600" w:hanging="360"/>
+      </w:pPr>
+      <w:rPr>
+        <w:rFonts w:ascii="Wingdings" w:hAnsi="Wingdings" w:hint="default"/>
+        <w:sz w:val="20"/>
+      </w:rPr>
+    </w:lvl>
+    <w:lvl w:ilvl="5" w:tentative="1">
+      <w:start w:val="1"/>
+      <w:numFmt w:val="bullet"/>
+      <w:lvlText w:val=""/>
+      <w:lvlJc w:val="left"/>
+      <w:pPr>
+        <w:tabs>
+          <w:tab w:val="num" w:pos="4320"/>
+        </w:tabs>
+        <w:ind w:left="4320" w:hanging="360"/>
+      </w:pPr>
+      <w:rPr>
+        <w:rFonts w:ascii="Wingdings" w:hAnsi="Wingdings" w:hint="default"/>
+        <w:sz w:val="20"/>
+      </w:rPr>
+    </w:lvl>
+    <w:lvl w:ilvl="6" w:tentative="1">
+      <w:start w:val="1"/>
+      <w:numFmt w:val="bullet"/>
+      <w:lvlText w:val=""/>
+      <w:lvlJc w:val="left"/>
+      <w:pPr>
+        <w:tabs>
+          <w:tab w:val="num" w:pos="5040"/>
+        </w:tabs>
+        <w:ind w:left="5040" w:hanging="360"/>
+      </w:pPr>
+      <w:rPr>
+        <w:rFonts w:ascii="Wingdings" w:hAnsi="Wingdings" w:hint="default"/>
+        <w:sz w:val="20"/>
+      </w:rPr>
+    </w:lvl>
+    <w:lvl w:ilvl="7" w:tentative="1">
+      <w:start w:val="1"/>
+      <w:numFmt w:val="bullet"/>
+      <w:lvlText w:val=""/>
+      <w:lvlJc w:val="left"/>
+      <w:pPr>
+        <w:tabs>
+          <w:tab w:val="num" w:pos="5760"/>
+        </w:tabs>
+        <w:ind w:left="5760" w:hanging="360"/>
+      </w:pPr>
+      <w:rPr>
+        <w:rFonts w:ascii="Wingdings" w:hAnsi="Wingdings" w:hint="default"/>
+        <w:sz w:val="20"/>
+      </w:rPr>
+    </w:lvl>
+    <w:lvl w:ilvl="8" w:tentative="1">
+      <w:start w:val="1"/>
+      <w:numFmt w:val="bullet"/>
+      <w:lvlText w:val=""/>
+      <w:lvlJc w:val="left"/>
+      <w:pPr>
+        <w:tabs>
+          <w:tab w:val="num" w:pos="6480"/>
+        </w:tabs>
+        <w:ind w:left="6480" w:hanging="360"/>
+      </w:pPr>
+      <w:rPr>
+        <w:rFonts w:ascii="Wingdings" w:hAnsi="Wingdings" w:hint="default"/>
+        <w:sz w:val="20"/>
+      </w:rPr>
+    </w:lvl>
+  </w:abstractNum>
   <w:num w:numId="1" w16cid:durableId="527570330">
-    <w:abstractNumId w:val="1"/>
+    <w:abstractNumId w:val="6"/>
   </w:num>
   <w:num w:numId="2" w16cid:durableId="680199841">
+    <w:abstractNumId w:val="4"/>
+  </w:num>
+  <w:num w:numId="3" w16cid:durableId="1226184883">
+    <w:abstractNumId w:val="8"/>
+  </w:num>
+  <w:num w:numId="4" w16cid:durableId="1783568730">
+    <w:abstractNumId w:val="3"/>
+  </w:num>
+  <w:num w:numId="5" w16cid:durableId="1385325640">
+    <w:abstractNumId w:val="5"/>
+  </w:num>
+  <w:num w:numId="6" w16cid:durableId="1159926651">
+    <w:abstractNumId w:val="7"/>
+  </w:num>
+  <w:num w:numId="7" w16cid:durableId="1276013559">
     <w:abstractNumId w:val="0"/>
+  </w:num>
+  <w:num w:numId="8" w16cid:durableId="566694079">
+    <w:abstractNumId w:val="2"/>
+  </w:num>
+  <w:num w:numId="9" w16cid:durableId="1523976457">
+    <w:abstractNumId w:val="1"/>
   </w:num>
 </w:numbering>
 </file>

</xml_diff>